<commit_message>
Entregable del sprint 3 con manejo de Fragment y los checkbox
</commit_message>
<xml_diff>
--- a/Sprint1_document/Entregable_Sprint1.docx
+++ b/Sprint1_document/Entregable_Sprint1.docx
@@ -25,7 +25,39 @@
         <w:rPr>
           <w:lang w:val="es-ES"/>
         </w:rPr>
-        <w:t>Sprint: 1</w:t>
+        <w:t xml:space="preserve">Sprint: 1 </w:t>
+      </w:r>
+      <w:r>
+        <w:rPr>
+          <w:lang w:val="es-ES"/>
+        </w:rPr>
+        <w:t>y 2 Se adjunta video del funcionamiento</w:t>
+      </w:r>
+    </w:p>
+    <w:p>
+      <w:pPr>
+        <w:rPr>
+          <w:lang w:val="es-ES"/>
+        </w:rPr>
+      </w:pPr>
+      <w:r>
+        <w:rPr>
+          <w:lang w:val="es-ES"/>
+        </w:rPr>
+        <w:t xml:space="preserve">Grupo: 12 </w:t>
+      </w:r>
+    </w:p>
+    <w:p>
+      <w:pPr>
+        <w:rPr>
+          <w:lang w:val="es-ES"/>
+        </w:rPr>
+      </w:pPr>
+      <w:r>
+        <w:rPr>
+          <w:lang w:val="es-ES"/>
+        </w:rPr>
+        <w:t>Historias cubiertas en el desarrollo: HU1 y HU3</w:t>
       </w:r>
       <w:r>
         <w:rPr>
@@ -40,38 +72,11 @@
           <w:lang w:val="es-ES"/>
         </w:rPr>
       </w:pPr>
-      <w:r>
-        <w:rPr>
-          <w:lang w:val="es-ES"/>
-        </w:rPr>
-        <w:t xml:space="preserve">Grupo: 12 </w:t>
-      </w:r>
-    </w:p>
-    <w:p>
-      <w:pPr>
-        <w:rPr>
-          <w:lang w:val="es-ES"/>
-        </w:rPr>
-      </w:pPr>
-      <w:r>
-        <w:rPr>
-          <w:lang w:val="es-ES"/>
-        </w:rPr>
-        <w:t>Historias cubiertas en el desarrollo: HU1 y HU3</w:t>
-      </w:r>
-    </w:p>
-    <w:p>
-      <w:pPr>
-        <w:rPr>
-          <w:lang w:val="es-ES"/>
-        </w:rPr>
-      </w:pPr>
     </w:p>
     <w:p>
       <w:pPr>
         <w:jc w:val="both"/>
         <w:rPr>
-          <w:u w:val="single"/>
           <w:lang w:val="es-ES"/>
         </w:rPr>
       </w:pPr>
@@ -107,17 +112,105 @@
         <w:rPr>
           <w:lang w:val="es-ES"/>
         </w:rPr>
-        <w:t xml:space="preserve"> para la entrega final del sprint 1. </w:t>
-      </w:r>
+        <w:t xml:space="preserve"> para</w:t>
+      </w:r>
+      <w:r>
+        <w:rPr>
+          <w:lang w:val="es-ES"/>
+        </w:rPr>
+        <w:t xml:space="preserve"> la entrega final del sprint 1 y 2.</w:t>
+      </w:r>
+    </w:p>
+    <w:p>
+      <w:pPr>
+        <w:jc w:val="both"/>
+        <w:rPr>
+          <w:lang w:val="es-ES"/>
+        </w:rPr>
+      </w:pPr>
+    </w:p>
+    <w:p>
+      <w:pPr>
+        <w:jc w:val="both"/>
+        <w:rPr>
+          <w:lang w:val="es-ES"/>
+        </w:rPr>
+      </w:pPr>
+      <w:r>
+        <w:rPr>
+          <w:lang w:val="es-ES"/>
+        </w:rPr>
+        <w:t xml:space="preserve">Ruta </w:t>
+      </w:r>
+      <w:proofErr w:type="spellStart"/>
+      <w:r>
+        <w:rPr>
+          <w:lang w:val="es-ES"/>
+        </w:rPr>
+        <w:t>Trello</w:t>
+      </w:r>
+      <w:proofErr w:type="spellEnd"/>
+      <w:r>
+        <w:rPr>
+          <w:lang w:val="es-ES"/>
+        </w:rPr>
+        <w:t xml:space="preserve">:  </w:t>
+      </w:r>
+      <w:hyperlink r:id="rId5" w:history="1">
+        <w:r>
+          <w:rPr>
+            <w:rStyle w:val="Hipervnculo"/>
+            <w:lang w:val="es-ES"/>
+          </w:rPr>
+          <w:t>https://trello.com/b/r0l5lPPN/poi-app</w:t>
+        </w:r>
+      </w:hyperlink>
+    </w:p>
+    <w:p>
+      <w:pPr>
+        <w:jc w:val="both"/>
+        <w:rPr>
+          <w:lang w:val="es-ES"/>
+        </w:rPr>
+      </w:pPr>
+      <w:r>
+        <w:rPr>
+          <w:lang w:val="es-ES"/>
+        </w:rPr>
+        <w:t xml:space="preserve">Ruta </w:t>
+      </w:r>
+      <w:proofErr w:type="spellStart"/>
+      <w:r>
+        <w:rPr>
+          <w:lang w:val="es-ES"/>
+        </w:rPr>
+        <w:t>Git</w:t>
+      </w:r>
+      <w:proofErr w:type="spellEnd"/>
+      <w:r>
+        <w:rPr>
+          <w:lang w:val="es-ES"/>
+        </w:rPr>
+        <w:t xml:space="preserve">: </w:t>
+      </w:r>
+      <w:hyperlink r:id="rId6" w:history="1">
+        <w:r>
+          <w:rPr>
+            <w:rStyle w:val="Hipervnculo"/>
+            <w:lang w:val="es-ES"/>
+          </w:rPr>
+          <w:t>https://github.com/minticSuabita/DevelAPPS</w:t>
+        </w:r>
+      </w:hyperlink>
+    </w:p>
+    <w:p>
+      <w:pPr>
+        <w:rPr>
+          <w:lang w:val="es-ES"/>
+        </w:rPr>
+      </w:pPr>
       <w:bookmarkStart w:id="0" w:name="_GoBack"/>
       <w:bookmarkEnd w:id="0"/>
-    </w:p>
-    <w:p>
-      <w:pPr>
-        <w:rPr>
-          <w:lang w:val="es-ES"/>
-        </w:rPr>
-      </w:pPr>
     </w:p>
     <w:p>
       <w:pPr>
@@ -331,26 +424,796 @@
         <w:rPr>
           <w:lang w:val="es-ES"/>
         </w:rPr>
-        <w:t xml:space="preserve">Sitios de interés </w:t>
-      </w:r>
-    </w:p>
-    <w:p>
-      <w:pPr>
-        <w:pStyle w:val="Prrafodelista"/>
-        <w:numPr>
-          <w:ilvl w:val="0"/>
-          <w:numId w:val="1"/>
-        </w:numPr>
-        <w:rPr>
-          <w:lang w:val="es-ES"/>
-        </w:rPr>
-      </w:pPr>
-      <w:r>
-        <w:rPr>
-          <w:lang w:val="es-ES"/>
-        </w:rPr>
         <w:t xml:space="preserve">Pruebas de la interfaz </w:t>
       </w:r>
+    </w:p>
+    <w:p>
+      <w:pPr>
+        <w:rPr>
+          <w:lang w:val="es-ES"/>
+        </w:rPr>
+      </w:pPr>
+    </w:p>
+    <w:p>
+      <w:pPr>
+        <w:rPr>
+          <w:lang w:val="es-ES"/>
+        </w:rPr>
+      </w:pPr>
+    </w:p>
+    <w:p>
+      <w:pPr>
+        <w:rPr>
+          <w:lang w:val="es-ES"/>
+        </w:rPr>
+      </w:pPr>
+    </w:p>
+    <w:p>
+      <w:pPr>
+        <w:rPr>
+          <w:lang w:val="es-ES"/>
+        </w:rPr>
+      </w:pPr>
+    </w:p>
+    <w:p>
+      <w:pPr>
+        <w:rPr>
+          <w:lang w:val="es-ES"/>
+        </w:rPr>
+      </w:pPr>
+    </w:p>
+    <w:p>
+      <w:pPr>
+        <w:rPr>
+          <w:lang w:val="es-ES"/>
+        </w:rPr>
+      </w:pPr>
+    </w:p>
+    <w:p>
+      <w:pPr>
+        <w:rPr>
+          <w:lang w:val="es-ES"/>
+        </w:rPr>
+      </w:pPr>
+    </w:p>
+    <w:p>
+      <w:pPr>
+        <w:rPr>
+          <w:lang w:val="es-ES"/>
+        </w:rPr>
+      </w:pPr>
+    </w:p>
+    <w:p>
+      <w:pPr>
+        <w:rPr>
+          <w:lang w:val="es-ES"/>
+        </w:rPr>
+      </w:pPr>
+      <w:r>
+        <w:rPr>
+          <w:lang w:val="es-ES"/>
+        </w:rPr>
+        <w:t xml:space="preserve">Simulador con la funcionalidad </w:t>
+      </w:r>
+    </w:p>
+    <w:p>
+      <w:pPr>
+        <w:rPr>
+          <w:lang w:val="es-ES"/>
+        </w:rPr>
+      </w:pPr>
+    </w:p>
+    <w:p>
+      <w:pPr>
+        <w:rPr>
+          <w:lang w:val="es-ES"/>
+        </w:rPr>
+      </w:pPr>
+      <w:r>
+        <w:rPr>
+          <w:noProof/>
+        </w:rPr>
+        <w:drawing>
+          <wp:inline distT="0" distB="0" distL="0" distR="0" wp14:anchorId="7DDC3954" wp14:editId="2C1DA164">
+            <wp:extent cx="3524250" cy="6057900"/>
+            <wp:effectExtent l="0" t="0" r="0" b="0"/>
+            <wp:docPr id="1" name="Imagen 1"/>
+            <wp:cNvGraphicFramePr>
+              <a:graphicFrameLocks xmlns:a="http://schemas.openxmlformats.org/drawingml/2006/main" noChangeAspect="1"/>
+            </wp:cNvGraphicFramePr>
+            <a:graphic xmlns:a="http://schemas.openxmlformats.org/drawingml/2006/main">
+              <a:graphicData uri="http://schemas.openxmlformats.org/drawingml/2006/picture">
+                <pic:pic xmlns:pic="http://schemas.openxmlformats.org/drawingml/2006/picture">
+                  <pic:nvPicPr>
+                    <pic:cNvPr id="1" name=""/>
+                    <pic:cNvPicPr/>
+                  </pic:nvPicPr>
+                  <pic:blipFill>
+                    <a:blip r:embed="rId7"/>
+                    <a:stretch>
+                      <a:fillRect/>
+                    </a:stretch>
+                  </pic:blipFill>
+                  <pic:spPr>
+                    <a:xfrm>
+                      <a:off x="0" y="0"/>
+                      <a:ext cx="3524250" cy="6057900"/>
+                    </a:xfrm>
+                    <a:prstGeom prst="rect">
+                      <a:avLst/>
+                    </a:prstGeom>
+                  </pic:spPr>
+                </pic:pic>
+              </a:graphicData>
+            </a:graphic>
+          </wp:inline>
+        </w:drawing>
+      </w:r>
+    </w:p>
+    <w:p>
+      <w:pPr>
+        <w:rPr>
+          <w:lang w:val="es-ES"/>
+        </w:rPr>
+      </w:pPr>
+    </w:p>
+    <w:p>
+      <w:pPr>
+        <w:rPr>
+          <w:lang w:val="es-ES"/>
+        </w:rPr>
+      </w:pPr>
+    </w:p>
+    <w:p>
+      <w:pPr>
+        <w:rPr>
+          <w:lang w:val="es-ES"/>
+        </w:rPr>
+      </w:pPr>
+    </w:p>
+    <w:p>
+      <w:pPr>
+        <w:rPr>
+          <w:lang w:val="es-ES"/>
+        </w:rPr>
+      </w:pPr>
+    </w:p>
+    <w:p>
+      <w:pPr>
+        <w:rPr>
+          <w:lang w:val="es-ES"/>
+        </w:rPr>
+      </w:pPr>
+    </w:p>
+    <w:p>
+      <w:pPr>
+        <w:rPr>
+          <w:lang w:val="es-ES"/>
+        </w:rPr>
+      </w:pPr>
+      <w:proofErr w:type="spellStart"/>
+      <w:r>
+        <w:rPr>
+          <w:lang w:val="es-ES"/>
+        </w:rPr>
+        <w:t>Ultimos</w:t>
+      </w:r>
+      <w:proofErr w:type="spellEnd"/>
+      <w:r>
+        <w:rPr>
+          <w:lang w:val="es-ES"/>
+        </w:rPr>
+        <w:t xml:space="preserve"> cambios subidos al repositorio </w:t>
+      </w:r>
+      <w:proofErr w:type="spellStart"/>
+      <w:r>
+        <w:rPr>
+          <w:lang w:val="es-ES"/>
+        </w:rPr>
+        <w:t>Git</w:t>
+      </w:r>
+      <w:proofErr w:type="spellEnd"/>
+      <w:r>
+        <w:rPr>
+          <w:lang w:val="es-ES"/>
+        </w:rPr>
+        <w:t xml:space="preserve"> </w:t>
+      </w:r>
+    </w:p>
+    <w:p>
+      <w:pPr>
+        <w:rPr>
+          <w:lang w:val="es-ES"/>
+        </w:rPr>
+      </w:pPr>
+      <w:r>
+        <w:rPr>
+          <w:noProof/>
+        </w:rPr>
+        <w:drawing>
+          <wp:inline distT="0" distB="0" distL="0" distR="0" wp14:anchorId="6956CEF5" wp14:editId="253054F9">
+            <wp:extent cx="5612130" cy="2806065"/>
+            <wp:effectExtent l="0" t="0" r="7620" b="0"/>
+            <wp:docPr id="2" name="Imagen 2"/>
+            <wp:cNvGraphicFramePr>
+              <a:graphicFrameLocks xmlns:a="http://schemas.openxmlformats.org/drawingml/2006/main" noChangeAspect="1"/>
+            </wp:cNvGraphicFramePr>
+            <a:graphic xmlns:a="http://schemas.openxmlformats.org/drawingml/2006/main">
+              <a:graphicData uri="http://schemas.openxmlformats.org/drawingml/2006/picture">
+                <pic:pic xmlns:pic="http://schemas.openxmlformats.org/drawingml/2006/picture">
+                  <pic:nvPicPr>
+                    <pic:cNvPr id="1" name=""/>
+                    <pic:cNvPicPr/>
+                  </pic:nvPicPr>
+                  <pic:blipFill>
+                    <a:blip r:embed="rId8"/>
+                    <a:stretch>
+                      <a:fillRect/>
+                    </a:stretch>
+                  </pic:blipFill>
+                  <pic:spPr>
+                    <a:xfrm>
+                      <a:off x="0" y="0"/>
+                      <a:ext cx="5612130" cy="2806065"/>
+                    </a:xfrm>
+                    <a:prstGeom prst="rect">
+                      <a:avLst/>
+                    </a:prstGeom>
+                  </pic:spPr>
+                </pic:pic>
+              </a:graphicData>
+            </a:graphic>
+          </wp:inline>
+        </w:drawing>
+      </w:r>
+    </w:p>
+    <w:p>
+      <w:pPr>
+        <w:rPr>
+          <w:lang w:val="es-ES"/>
+        </w:rPr>
+      </w:pPr>
+    </w:p>
+    <w:p>
+      <w:pPr>
+        <w:rPr>
+          <w:lang w:val="es-ES"/>
+        </w:rPr>
+      </w:pPr>
+    </w:p>
+    <w:p>
+      <w:pPr>
+        <w:rPr>
+          <w:lang w:val="es-ES"/>
+        </w:rPr>
+      </w:pPr>
+    </w:p>
+    <w:p>
+      <w:pPr>
+        <w:rPr>
+          <w:lang w:val="es-ES"/>
+        </w:rPr>
+      </w:pPr>
+    </w:p>
+    <w:p>
+      <w:pPr>
+        <w:rPr>
+          <w:lang w:val="es-ES"/>
+        </w:rPr>
+      </w:pPr>
+      <w:r>
+        <w:rPr>
+          <w:lang w:val="es-ES"/>
+        </w:rPr>
+        <w:t xml:space="preserve">Repositorio </w:t>
+      </w:r>
+      <w:proofErr w:type="spellStart"/>
+      <w:r>
+        <w:rPr>
+          <w:lang w:val="es-ES"/>
+        </w:rPr>
+        <w:t>Git</w:t>
+      </w:r>
+      <w:proofErr w:type="spellEnd"/>
+      <w:r>
+        <w:rPr>
+          <w:lang w:val="es-ES"/>
+        </w:rPr>
+        <w:t xml:space="preserve"> rama </w:t>
+      </w:r>
+      <w:proofErr w:type="spellStart"/>
+      <w:r>
+        <w:rPr>
+          <w:lang w:val="es-ES"/>
+        </w:rPr>
+        <w:t>Main</w:t>
+      </w:r>
+      <w:proofErr w:type="spellEnd"/>
+      <w:r>
+        <w:rPr>
+          <w:lang w:val="es-ES"/>
+        </w:rPr>
+        <w:t xml:space="preserve"> </w:t>
+      </w:r>
+    </w:p>
+    <w:p>
+      <w:pPr>
+        <w:rPr>
+          <w:lang w:val="es-ES"/>
+        </w:rPr>
+      </w:pPr>
+    </w:p>
+    <w:p>
+      <w:pPr>
+        <w:rPr>
+          <w:lang w:val="es-ES"/>
+        </w:rPr>
+      </w:pPr>
+    </w:p>
+    <w:p>
+      <w:pPr>
+        <w:rPr>
+          <w:lang w:val="es-ES"/>
+        </w:rPr>
+      </w:pPr>
+      <w:r>
+        <w:rPr>
+          <w:noProof/>
+        </w:rPr>
+        <w:lastRenderedPageBreak/>
+        <w:drawing>
+          <wp:inline distT="0" distB="0" distL="0" distR="0" wp14:anchorId="50DBDC3A" wp14:editId="7B3F13C5">
+            <wp:extent cx="5612130" cy="3004820"/>
+            <wp:effectExtent l="0" t="0" r="7620" b="5080"/>
+            <wp:docPr id="3" name="Imagen 3"/>
+            <wp:cNvGraphicFramePr>
+              <a:graphicFrameLocks xmlns:a="http://schemas.openxmlformats.org/drawingml/2006/main" noChangeAspect="1"/>
+            </wp:cNvGraphicFramePr>
+            <a:graphic xmlns:a="http://schemas.openxmlformats.org/drawingml/2006/main">
+              <a:graphicData uri="http://schemas.openxmlformats.org/drawingml/2006/picture">
+                <pic:pic xmlns:pic="http://schemas.openxmlformats.org/drawingml/2006/picture">
+                  <pic:nvPicPr>
+                    <pic:cNvPr id="1" name=""/>
+                    <pic:cNvPicPr/>
+                  </pic:nvPicPr>
+                  <pic:blipFill>
+                    <a:blip r:embed="rId9"/>
+                    <a:stretch>
+                      <a:fillRect/>
+                    </a:stretch>
+                  </pic:blipFill>
+                  <pic:spPr>
+                    <a:xfrm>
+                      <a:off x="0" y="0"/>
+                      <a:ext cx="5612130" cy="3004820"/>
+                    </a:xfrm>
+                    <a:prstGeom prst="rect">
+                      <a:avLst/>
+                    </a:prstGeom>
+                  </pic:spPr>
+                </pic:pic>
+              </a:graphicData>
+            </a:graphic>
+          </wp:inline>
+        </w:drawing>
+      </w:r>
+    </w:p>
+    <w:p>
+      <w:pPr>
+        <w:rPr>
+          <w:lang w:val="es-ES"/>
+        </w:rPr>
+      </w:pPr>
+      <w:r>
+        <w:rPr>
+          <w:lang w:val="es-ES"/>
+        </w:rPr>
+        <w:t xml:space="preserve">Actividades </w:t>
+      </w:r>
+      <w:proofErr w:type="spellStart"/>
+      <w:r>
+        <w:rPr>
+          <w:lang w:val="es-ES"/>
+        </w:rPr>
+        <w:t>Trello</w:t>
+      </w:r>
+      <w:proofErr w:type="spellEnd"/>
+      <w:r>
+        <w:rPr>
+          <w:lang w:val="es-ES"/>
+        </w:rPr>
+        <w:t xml:space="preserve"> </w:t>
+      </w:r>
+    </w:p>
+    <w:p>
+      <w:pPr>
+        <w:rPr>
+          <w:lang w:val="es-ES"/>
+        </w:rPr>
+      </w:pPr>
+    </w:p>
+    <w:p>
+      <w:pPr>
+        <w:rPr>
+          <w:lang w:val="es-ES"/>
+        </w:rPr>
+      </w:pPr>
+      <w:r>
+        <w:rPr>
+          <w:noProof/>
+        </w:rPr>
+        <w:drawing>
+          <wp:inline distT="0" distB="0" distL="0" distR="0" wp14:anchorId="3A10736A" wp14:editId="4AFB9FA3">
+            <wp:extent cx="5612130" cy="2991485"/>
+            <wp:effectExtent l="0" t="0" r="7620" b="0"/>
+            <wp:docPr id="4" name="Imagen 4"/>
+            <wp:cNvGraphicFramePr>
+              <a:graphicFrameLocks xmlns:a="http://schemas.openxmlformats.org/drawingml/2006/main" noChangeAspect="1"/>
+            </wp:cNvGraphicFramePr>
+            <a:graphic xmlns:a="http://schemas.openxmlformats.org/drawingml/2006/main">
+              <a:graphicData uri="http://schemas.openxmlformats.org/drawingml/2006/picture">
+                <pic:pic xmlns:pic="http://schemas.openxmlformats.org/drawingml/2006/picture">
+                  <pic:nvPicPr>
+                    <pic:cNvPr id="1" name=""/>
+                    <pic:cNvPicPr/>
+                  </pic:nvPicPr>
+                  <pic:blipFill>
+                    <a:blip r:embed="rId10"/>
+                    <a:stretch>
+                      <a:fillRect/>
+                    </a:stretch>
+                  </pic:blipFill>
+                  <pic:spPr>
+                    <a:xfrm>
+                      <a:off x="0" y="0"/>
+                      <a:ext cx="5612130" cy="2991485"/>
+                    </a:xfrm>
+                    <a:prstGeom prst="rect">
+                      <a:avLst/>
+                    </a:prstGeom>
+                  </pic:spPr>
+                </pic:pic>
+              </a:graphicData>
+            </a:graphic>
+          </wp:inline>
+        </w:drawing>
+      </w:r>
+    </w:p>
+    <w:p>
+      <w:pPr>
+        <w:rPr>
+          <w:lang w:val="es-ES"/>
+        </w:rPr>
+      </w:pPr>
+    </w:p>
+    <w:p>
+      <w:pPr>
+        <w:rPr>
+          <w:lang w:val="es-ES"/>
+        </w:rPr>
+      </w:pPr>
+    </w:p>
+    <w:p>
+      <w:pPr>
+        <w:rPr>
+          <w:lang w:val="es-ES"/>
+        </w:rPr>
+      </w:pPr>
+      <w:r>
+        <w:rPr>
+          <w:noProof/>
+        </w:rPr>
+        <w:lastRenderedPageBreak/>
+        <w:drawing>
+          <wp:inline distT="0" distB="0" distL="0" distR="0" wp14:anchorId="2D3627A0" wp14:editId="541A1BCA">
+            <wp:extent cx="5612130" cy="3015615"/>
+            <wp:effectExtent l="0" t="0" r="7620" b="0"/>
+            <wp:docPr id="5" name="Imagen 5"/>
+            <wp:cNvGraphicFramePr>
+              <a:graphicFrameLocks xmlns:a="http://schemas.openxmlformats.org/drawingml/2006/main" noChangeAspect="1"/>
+            </wp:cNvGraphicFramePr>
+            <a:graphic xmlns:a="http://schemas.openxmlformats.org/drawingml/2006/main">
+              <a:graphicData uri="http://schemas.openxmlformats.org/drawingml/2006/picture">
+                <pic:pic xmlns:pic="http://schemas.openxmlformats.org/drawingml/2006/picture">
+                  <pic:nvPicPr>
+                    <pic:cNvPr id="1" name=""/>
+                    <pic:cNvPicPr/>
+                  </pic:nvPicPr>
+                  <pic:blipFill>
+                    <a:blip r:embed="rId11"/>
+                    <a:stretch>
+                      <a:fillRect/>
+                    </a:stretch>
+                  </pic:blipFill>
+                  <pic:spPr>
+                    <a:xfrm>
+                      <a:off x="0" y="0"/>
+                      <a:ext cx="5612130" cy="3015615"/>
+                    </a:xfrm>
+                    <a:prstGeom prst="rect">
+                      <a:avLst/>
+                    </a:prstGeom>
+                  </pic:spPr>
+                </pic:pic>
+              </a:graphicData>
+            </a:graphic>
+          </wp:inline>
+        </w:drawing>
+      </w:r>
+    </w:p>
+    <w:p>
+      <w:pPr>
+        <w:rPr>
+          <w:lang w:val="es-ES"/>
+        </w:rPr>
+      </w:pPr>
+    </w:p>
+    <w:p>
+      <w:pPr>
+        <w:rPr>
+          <w:lang w:val="es-ES"/>
+        </w:rPr>
+      </w:pPr>
+    </w:p>
+    <w:p>
+      <w:pPr>
+        <w:rPr>
+          <w:lang w:val="es-ES"/>
+        </w:rPr>
+      </w:pPr>
+    </w:p>
+    <w:p>
+      <w:pPr>
+        <w:rPr>
+          <w:lang w:val="es-ES"/>
+        </w:rPr>
+      </w:pPr>
+      <w:proofErr w:type="spellStart"/>
+      <w:r>
+        <w:rPr>
+          <w:lang w:val="es-ES"/>
+        </w:rPr>
+        <w:t>Codigo</w:t>
+      </w:r>
+      <w:proofErr w:type="spellEnd"/>
+      <w:r>
+        <w:rPr>
+          <w:lang w:val="es-ES"/>
+        </w:rPr>
+        <w:t xml:space="preserve"> en Android </w:t>
+      </w:r>
+    </w:p>
+    <w:p>
+      <w:pPr>
+        <w:rPr>
+          <w:lang w:val="es-ES"/>
+        </w:rPr>
+      </w:pPr>
+      <w:r>
+        <w:rPr>
+          <w:noProof/>
+        </w:rPr>
+        <w:drawing>
+          <wp:inline distT="0" distB="0" distL="0" distR="0" wp14:anchorId="55C9C52E" wp14:editId="729ED2A4">
+            <wp:extent cx="5612130" cy="3155315"/>
+            <wp:effectExtent l="0" t="0" r="7620" b="6985"/>
+            <wp:docPr id="6" name="Imagen 6"/>
+            <wp:cNvGraphicFramePr>
+              <a:graphicFrameLocks xmlns:a="http://schemas.openxmlformats.org/drawingml/2006/main" noChangeAspect="1"/>
+            </wp:cNvGraphicFramePr>
+            <a:graphic xmlns:a="http://schemas.openxmlformats.org/drawingml/2006/main">
+              <a:graphicData uri="http://schemas.openxmlformats.org/drawingml/2006/picture">
+                <pic:pic xmlns:pic="http://schemas.openxmlformats.org/drawingml/2006/picture">
+                  <pic:nvPicPr>
+                    <pic:cNvPr id="1" name=""/>
+                    <pic:cNvPicPr/>
+                  </pic:nvPicPr>
+                  <pic:blipFill>
+                    <a:blip r:embed="rId12"/>
+                    <a:stretch>
+                      <a:fillRect/>
+                    </a:stretch>
+                  </pic:blipFill>
+                  <pic:spPr>
+                    <a:xfrm>
+                      <a:off x="0" y="0"/>
+                      <a:ext cx="5612130" cy="3155315"/>
+                    </a:xfrm>
+                    <a:prstGeom prst="rect">
+                      <a:avLst/>
+                    </a:prstGeom>
+                  </pic:spPr>
+                </pic:pic>
+              </a:graphicData>
+            </a:graphic>
+          </wp:inline>
+        </w:drawing>
+      </w:r>
+    </w:p>
+    <w:p>
+      <w:pPr>
+        <w:rPr>
+          <w:lang w:val="es-ES"/>
+        </w:rPr>
+      </w:pPr>
+      <w:r>
+        <w:rPr>
+          <w:noProof/>
+        </w:rPr>
+        <w:lastRenderedPageBreak/>
+        <w:drawing>
+          <wp:inline distT="0" distB="0" distL="0" distR="0" wp14:anchorId="138FC2A9" wp14:editId="747B8AA0">
+            <wp:extent cx="5612130" cy="3155315"/>
+            <wp:effectExtent l="0" t="0" r="7620" b="6985"/>
+            <wp:docPr id="7" name="Imagen 7"/>
+            <wp:cNvGraphicFramePr>
+              <a:graphicFrameLocks xmlns:a="http://schemas.openxmlformats.org/drawingml/2006/main" noChangeAspect="1"/>
+            </wp:cNvGraphicFramePr>
+            <a:graphic xmlns:a="http://schemas.openxmlformats.org/drawingml/2006/main">
+              <a:graphicData uri="http://schemas.openxmlformats.org/drawingml/2006/picture">
+                <pic:pic xmlns:pic="http://schemas.openxmlformats.org/drawingml/2006/picture">
+                  <pic:nvPicPr>
+                    <pic:cNvPr id="1" name=""/>
+                    <pic:cNvPicPr/>
+                  </pic:nvPicPr>
+                  <pic:blipFill>
+                    <a:blip r:embed="rId13"/>
+                    <a:stretch>
+                      <a:fillRect/>
+                    </a:stretch>
+                  </pic:blipFill>
+                  <pic:spPr>
+                    <a:xfrm>
+                      <a:off x="0" y="0"/>
+                      <a:ext cx="5612130" cy="3155315"/>
+                    </a:xfrm>
+                    <a:prstGeom prst="rect">
+                      <a:avLst/>
+                    </a:prstGeom>
+                  </pic:spPr>
+                </pic:pic>
+              </a:graphicData>
+            </a:graphic>
+          </wp:inline>
+        </w:drawing>
+      </w:r>
+    </w:p>
+    <w:p>
+      <w:pPr>
+        <w:rPr>
+          <w:lang w:val="es-ES"/>
+        </w:rPr>
+      </w:pPr>
+    </w:p>
+    <w:p>
+      <w:pPr>
+        <w:rPr>
+          <w:lang w:val="es-ES"/>
+        </w:rPr>
+      </w:pPr>
+    </w:p>
+    <w:p>
+      <w:pPr>
+        <w:rPr>
+          <w:lang w:val="es-ES"/>
+        </w:rPr>
+      </w:pPr>
+    </w:p>
+    <w:p>
+      <w:pPr>
+        <w:rPr>
+          <w:lang w:val="es-ES"/>
+        </w:rPr>
+      </w:pPr>
+      <w:r>
+        <w:rPr>
+          <w:noProof/>
+        </w:rPr>
+        <w:drawing>
+          <wp:inline distT="0" distB="0" distL="0" distR="0" wp14:anchorId="16D1CCA5" wp14:editId="2C798EEA">
+            <wp:extent cx="5612130" cy="3155315"/>
+            <wp:effectExtent l="0" t="0" r="7620" b="6985"/>
+            <wp:docPr id="8" name="Imagen 8"/>
+            <wp:cNvGraphicFramePr>
+              <a:graphicFrameLocks xmlns:a="http://schemas.openxmlformats.org/drawingml/2006/main" noChangeAspect="1"/>
+            </wp:cNvGraphicFramePr>
+            <a:graphic xmlns:a="http://schemas.openxmlformats.org/drawingml/2006/main">
+              <a:graphicData uri="http://schemas.openxmlformats.org/drawingml/2006/picture">
+                <pic:pic xmlns:pic="http://schemas.openxmlformats.org/drawingml/2006/picture">
+                  <pic:nvPicPr>
+                    <pic:cNvPr id="1" name=""/>
+                    <pic:cNvPicPr/>
+                  </pic:nvPicPr>
+                  <pic:blipFill>
+                    <a:blip r:embed="rId14"/>
+                    <a:stretch>
+                      <a:fillRect/>
+                    </a:stretch>
+                  </pic:blipFill>
+                  <pic:spPr>
+                    <a:xfrm>
+                      <a:off x="0" y="0"/>
+                      <a:ext cx="5612130" cy="3155315"/>
+                    </a:xfrm>
+                    <a:prstGeom prst="rect">
+                      <a:avLst/>
+                    </a:prstGeom>
+                  </pic:spPr>
+                </pic:pic>
+              </a:graphicData>
+            </a:graphic>
+          </wp:inline>
+        </w:drawing>
+      </w:r>
+    </w:p>
+    <w:p>
+      <w:pPr>
+        <w:rPr>
+          <w:lang w:val="es-ES"/>
+        </w:rPr>
+      </w:pPr>
+    </w:p>
+    <w:p>
+      <w:pPr>
+        <w:rPr>
+          <w:lang w:val="es-ES"/>
+        </w:rPr>
+      </w:pPr>
+      <w:r>
+        <w:rPr>
+          <w:noProof/>
+        </w:rPr>
+        <w:lastRenderedPageBreak/>
+        <w:drawing>
+          <wp:inline distT="0" distB="0" distL="0" distR="0" wp14:anchorId="5BD3668C" wp14:editId="086234F9">
+            <wp:extent cx="5612130" cy="3155315"/>
+            <wp:effectExtent l="0" t="0" r="7620" b="6985"/>
+            <wp:docPr id="9" name="Imagen 9"/>
+            <wp:cNvGraphicFramePr>
+              <a:graphicFrameLocks xmlns:a="http://schemas.openxmlformats.org/drawingml/2006/main" noChangeAspect="1"/>
+            </wp:cNvGraphicFramePr>
+            <a:graphic xmlns:a="http://schemas.openxmlformats.org/drawingml/2006/main">
+              <a:graphicData uri="http://schemas.openxmlformats.org/drawingml/2006/picture">
+                <pic:pic xmlns:pic="http://schemas.openxmlformats.org/drawingml/2006/picture">
+                  <pic:nvPicPr>
+                    <pic:cNvPr id="1" name=""/>
+                    <pic:cNvPicPr/>
+                  </pic:nvPicPr>
+                  <pic:blipFill>
+                    <a:blip r:embed="rId15"/>
+                    <a:stretch>
+                      <a:fillRect/>
+                    </a:stretch>
+                  </pic:blipFill>
+                  <pic:spPr>
+                    <a:xfrm>
+                      <a:off x="0" y="0"/>
+                      <a:ext cx="5612130" cy="3155315"/>
+                    </a:xfrm>
+                    <a:prstGeom prst="rect">
+                      <a:avLst/>
+                    </a:prstGeom>
+                  </pic:spPr>
+                </pic:pic>
+              </a:graphicData>
+            </a:graphic>
+          </wp:inline>
+        </w:drawing>
+      </w:r>
+    </w:p>
+    <w:p>
+      <w:pPr>
+        <w:rPr>
+          <w:lang w:val="es-ES"/>
+        </w:rPr>
+      </w:pPr>
+    </w:p>
+    <w:p>
+      <w:pPr>
+        <w:rPr>
+          <w:lang w:val="es-ES"/>
+        </w:rPr>
+      </w:pPr>
     </w:p>
     <w:p>
       <w:pPr>
@@ -922,6 +1785,17 @@
       <w:contextualSpacing/>
     </w:pPr>
   </w:style>
+  <w:style w:type="character" w:styleId="Hipervnculo">
+    <w:name w:val="Hyperlink"/>
+    <w:basedOn w:val="Fuentedeprrafopredeter"/>
+    <w:uiPriority w:val="99"/>
+    <w:unhideWhenUsed/>
+    <w:rsid w:val="000D0A26"/>
+    <w:rPr>
+      <w:color w:val="0563C1" w:themeColor="hyperlink"/>
+      <w:u w:val="single"/>
+    </w:rPr>
+  </w:style>
 </w:styles>
 </file>
 

</xml_diff>